<commit_message>
thesis backup, median node count, rumour spread heatmap plotting
</commit_message>
<xml_diff>
--- a/Modelování šíření řetězových emailů V2.docx
+++ b/Modelování šíření řetězových emailů V2.docx
@@ -10067,17 +10067,6 @@
         </w:rPr>
         <w:t xml:space="preserve">2.1.1 Maki-Thompson a Daley-Kendall modely </w:t>
       </w:r>
-      <w:r>
-        <w:rPr>
-          <w:rFonts w:asciiTheme="minorHAnsi" w:hAnsiTheme="minorHAnsi" w:cstheme="minorHAnsi"/>
-          <w:b/>
-          <w:bCs/>
-          <w:color w:val="C9211E"/>
-          <w:sz w:val="24"/>
-          <w:szCs w:val="24"/>
-        </w:rPr>
-        <w:t>první</w:t>
-      </w:r>
     </w:p>
     <w:p>
       <w:pPr>
@@ -12887,23 +12876,72 @@
       <w:pPr>
         <w:rPr>
           <w:rFonts w:asciiTheme="minorHAnsi" w:hAnsiTheme="minorHAnsi" w:cstheme="minorHAnsi"/>
-        </w:rPr>
-      </w:pPr>
-      <w:r>
-        <w:rPr>
-          <w:rFonts w:asciiTheme="minorHAnsi" w:hAnsiTheme="minorHAnsi" w:cstheme="minorHAnsi"/>
+          <w:i/>
+          <w:iCs/>
+        </w:rPr>
+      </w:pPr>
+      <w:r>
+        <w:rPr>
+          <w:rFonts w:asciiTheme="minorHAnsi" w:hAnsiTheme="minorHAnsi" w:cstheme="minorHAnsi"/>
+          <w:i/>
+          <w:iCs/>
+        </w:rPr>
+        <w:t xml:space="preserve">Tabulka 1: parametry </w:t>
+      </w:r>
+      <w:r>
+        <w:rPr>
+          <w:rFonts w:asciiTheme="minorHAnsi" w:hAnsiTheme="minorHAnsi" w:cstheme="minorHAnsi"/>
+          <w:i/>
+          <w:iCs/>
+        </w:rPr>
+        <w:t>tří</w:t>
+      </w:r>
+      <w:r>
+        <w:rPr>
+          <w:rFonts w:asciiTheme="minorHAnsi" w:hAnsiTheme="minorHAnsi" w:cstheme="minorHAnsi"/>
+          <w:i/>
+          <w:iCs/>
+        </w:rPr>
+        <w:t xml:space="preserve"> největších stromů rekonstruovaných z NPR petice</w:t>
+      </w:r>
+      <w:r>
+        <w:rPr>
+          <w:rFonts w:asciiTheme="minorHAnsi" w:hAnsiTheme="minorHAnsi" w:cstheme="minorHAnsi"/>
+          <w:i/>
+          <w:iCs/>
         </w:rPr>
         <w:t xml:space="preserve"> </w:t>
       </w:r>
       <w:r>
         <w:rPr>
           <w:rFonts w:asciiTheme="minorHAnsi" w:hAnsiTheme="minorHAnsi" w:cstheme="minorHAnsi"/>
+          <w:i/>
+          <w:iCs/>
+          <w:lang w:val="en-US"/>
+        </w:rPr>
+        <w:t>[28]</w:t>
+      </w:r>
+      <w:r>
+        <w:rPr>
+          <w:rFonts w:asciiTheme="minorHAnsi" w:hAnsiTheme="minorHAnsi" w:cstheme="minorHAnsi"/>
+          <w:i/>
+          <w:iCs/>
         </w:rPr>
         <w:t xml:space="preserve"> </w:t>
       </w:r>
       <w:r>
         <w:rPr>
           <w:rFonts w:asciiTheme="minorHAnsi" w:hAnsiTheme="minorHAnsi" w:cstheme="minorHAnsi"/>
+          <w:i/>
+          <w:iCs/>
+        </w:rPr>
+        <w:t xml:space="preserve"> </w:t>
+      </w:r>
+      <w:r>
+        <w:rPr>
+          <w:rFonts w:asciiTheme="minorHAnsi" w:hAnsiTheme="minorHAnsi" w:cstheme="minorHAnsi"/>
+          <w:i/>
+          <w:iCs/>
         </w:rPr>
         <w:t xml:space="preserve"> </w:t>
       </w:r>
@@ -15749,13 +15787,7 @@
         <w:rPr>
           <w:rFonts w:asciiTheme="minorHAnsi" w:hAnsiTheme="minorHAnsi" w:cstheme="minorHAnsi"/>
         </w:rPr>
-        <w:t xml:space="preserve"> </w:t>
-      </w:r>
-      <w:r>
-        <w:rPr>
-          <w:rFonts w:asciiTheme="minorHAnsi" w:hAnsiTheme="minorHAnsi" w:cstheme="minorHAnsi"/>
-        </w:rPr>
-        <w:t>[5]</w:t>
+        <w:t xml:space="preserve"> [5]</w:t>
       </w:r>
       <w:r>
         <w:rPr>
@@ -15799,37 +15831,7 @@
         <w:rPr>
           <w:rFonts w:asciiTheme="minorHAnsi" w:hAnsiTheme="minorHAnsi" w:cstheme="minorHAnsi"/>
         </w:rPr>
-        <w:t>s jedním uzlem, který</w:t>
-      </w:r>
-      <w:r>
-        <w:rPr>
-          <w:rFonts w:asciiTheme="minorHAnsi" w:hAnsiTheme="minorHAnsi" w:cstheme="minorHAnsi"/>
-        </w:rPr>
-        <w:t xml:space="preserve"> je </w:t>
-      </w:r>
-      <w:r>
-        <w:rPr>
-          <w:rFonts w:asciiTheme="minorHAnsi" w:hAnsiTheme="minorHAnsi" w:cstheme="minorHAnsi"/>
-        </w:rPr>
-        <w:t>označ</w:t>
-      </w:r>
-      <w:r>
-        <w:rPr>
-          <w:rFonts w:asciiTheme="minorHAnsi" w:hAnsiTheme="minorHAnsi" w:cstheme="minorHAnsi"/>
-        </w:rPr>
-        <w:t>en</w:t>
-      </w:r>
-      <w:r>
-        <w:rPr>
-          <w:rFonts w:asciiTheme="minorHAnsi" w:hAnsiTheme="minorHAnsi" w:cstheme="minorHAnsi"/>
-        </w:rPr>
-        <w:t xml:space="preserve"> jako </w:t>
-      </w:r>
-      <w:r>
-        <w:rPr>
-          <w:rFonts w:asciiTheme="minorHAnsi" w:hAnsiTheme="minorHAnsi" w:cstheme="minorHAnsi"/>
-        </w:rPr>
-        <w:t xml:space="preserve">aktuální rodič </w:t>
+        <w:t xml:space="preserve">s jedním uzlem, který je označen jako aktuální rodič </w:t>
       </w:r>
       <m:oMath>
         <m:r>
@@ -16169,13 +16171,7 @@
         <w:rPr>
           <w:rFonts w:asciiTheme="minorHAnsi" w:hAnsiTheme="minorHAnsi" w:cstheme="minorHAnsi"/>
         </w:rPr>
-        <w:t>pořadí aktuální generace</w:t>
-      </w:r>
-      <w:r>
-        <w:rPr>
-          <w:rFonts w:asciiTheme="minorHAnsi" w:hAnsiTheme="minorHAnsi" w:cstheme="minorHAnsi"/>
-        </w:rPr>
-        <w:t> </w:t>
+        <w:t>pořadí aktuální generace </w:t>
       </w:r>
       <m:oMath>
         <m:r>
@@ -16226,13 +16222,7 @@
           <w:rPr>
             <w:rFonts w:ascii="Cambria Math" w:hAnsi="Cambria Math" w:cstheme="minorHAnsi"/>
           </w:rPr>
-          <m:t>Q</m:t>
-        </m:r>
-        <m:r>
-          <w:rPr>
-            <w:rFonts w:ascii="Cambria Math" w:hAnsi="Cambria Math" w:cstheme="minorHAnsi"/>
-          </w:rPr>
-          <m:t xml:space="preserve"> </m:t>
+          <m:t xml:space="preserve">Q </m:t>
         </m:r>
       </m:oMath>
       <w:r>
@@ -16578,7 +16568,61 @@
         <w:rPr>
           <w:rFonts w:asciiTheme="minorHAnsi" w:hAnsiTheme="minorHAnsi" w:cstheme="minorHAnsi"/>
         </w:rPr>
-        <w:t>stromy rekonstruované z petice na podporu veřejnoprávního vysílání, které byly použity pro odvození LNK modelu odvodili autoři návazné studie distribuci</w:t>
+        <w:t xml:space="preserve">jeden ze </w:t>
+      </w:r>
+      <w:r>
+        <w:rPr>
+          <w:rFonts w:asciiTheme="minorHAnsi" w:hAnsiTheme="minorHAnsi" w:cstheme="minorHAnsi"/>
+        </w:rPr>
+        <w:t>strom</w:t>
+      </w:r>
+      <w:r>
+        <w:rPr>
+          <w:rFonts w:asciiTheme="minorHAnsi" w:hAnsiTheme="minorHAnsi" w:cstheme="minorHAnsi"/>
+        </w:rPr>
+        <w:t>ů</w:t>
+      </w:r>
+      <w:r>
+        <w:rPr>
+          <w:rFonts w:asciiTheme="minorHAnsi" w:hAnsiTheme="minorHAnsi" w:cstheme="minorHAnsi"/>
+        </w:rPr>
+        <w:t xml:space="preserve"> rekonstruovan</w:t>
+      </w:r>
+      <w:r>
+        <w:rPr>
+          <w:rFonts w:asciiTheme="minorHAnsi" w:hAnsiTheme="minorHAnsi" w:cstheme="minorHAnsi"/>
+        </w:rPr>
+        <w:t>ý</w:t>
+      </w:r>
+      <w:r>
+        <w:rPr>
+          <w:rFonts w:asciiTheme="minorHAnsi" w:hAnsiTheme="minorHAnsi" w:cstheme="minorHAnsi"/>
+        </w:rPr>
+        <w:t xml:space="preserve"> z petice na podporu veřejnoprávního vysílání, kter</w:t>
+      </w:r>
+      <w:r>
+        <w:rPr>
+          <w:rFonts w:asciiTheme="minorHAnsi" w:hAnsiTheme="minorHAnsi" w:cstheme="minorHAnsi"/>
+        </w:rPr>
+        <w:t>ý</w:t>
+      </w:r>
+      <w:r>
+        <w:rPr>
+          <w:rFonts w:asciiTheme="minorHAnsi" w:hAnsiTheme="minorHAnsi" w:cstheme="minorHAnsi"/>
+        </w:rPr>
+        <w:t xml:space="preserve"> byl použit pro odvození LNK modelu</w:t>
+      </w:r>
+      <w:r>
+        <w:rPr>
+          <w:rFonts w:asciiTheme="minorHAnsi" w:hAnsiTheme="minorHAnsi" w:cstheme="minorHAnsi"/>
+        </w:rPr>
+        <w:t>,</w:t>
+      </w:r>
+      <w:r>
+        <w:rPr>
+          <w:rFonts w:asciiTheme="minorHAnsi" w:hAnsiTheme="minorHAnsi" w:cstheme="minorHAnsi"/>
+        </w:rPr>
+        <w:t xml:space="preserve"> odvodili autoři návazné studie distribuci</w:t>
       </w:r>
       <w:r>
         <w:rPr>
@@ -16596,7 +16640,41 @@
         <w:rPr>
           <w:rFonts w:asciiTheme="minorHAnsi" w:hAnsiTheme="minorHAnsi" w:cstheme="minorHAnsi"/>
         </w:rPr>
-        <w:t>Pravděpodobnost je zde jednoduše odvozena od procentuálního zastoupení počtu potomků</w:t>
+        <w:t xml:space="preserve">Pravděpodobnost </w:t>
+      </w:r>
+      <w:r>
+        <w:rPr>
+          <w:rFonts w:asciiTheme="minorHAnsi" w:hAnsiTheme="minorHAnsi" w:cstheme="minorHAnsi"/>
+        </w:rPr>
+        <w:t xml:space="preserve"> </w:t>
+      </w:r>
+      <m:oMath>
+        <m:r>
+          <w:rPr>
+            <w:rFonts w:ascii="Cambria Math" w:hAnsi="Cambria Math" w:cstheme="minorHAnsi"/>
+          </w:rPr>
+          <m:t>p</m:t>
+        </m:r>
+        <m:r>
+          <w:rPr>
+            <w:rFonts w:ascii="Cambria Math" w:hAnsi="Cambria Math" w:cstheme="minorHAnsi"/>
+            <w:lang w:val="en-US"/>
+          </w:rPr>
+          <m:t>(k)</m:t>
+        </m:r>
+      </m:oMath>
+      <w:r>
+        <w:rPr>
+          <w:rFonts w:asciiTheme="minorHAnsi" w:hAnsiTheme="minorHAnsi" w:cstheme="minorHAnsi"/>
+          <w:lang w:val="en-US"/>
+        </w:rPr>
+        <w:t xml:space="preserve"> </w:t>
+      </w:r>
+      <w:r>
+        <w:rPr>
+          <w:rFonts w:asciiTheme="minorHAnsi" w:hAnsiTheme="minorHAnsi" w:cstheme="minorHAnsi"/>
+        </w:rPr>
+        <w:t>je zde jednoduše odvozena od procentuálního zastoupení počtu potomků</w:t>
       </w:r>
       <w:r>
         <w:rPr>
@@ -16858,13 +16936,7 @@
                   <w:rPr>
                     <w:rFonts w:ascii="Cambria Math" w:hAnsi="Cambria Math" w:cstheme="minorHAnsi"/>
                   </w:rPr>
-                  <m:t>≥</m:t>
-                </m:r>
-                <m:r>
-                  <w:rPr>
-                    <w:rFonts w:ascii="Cambria Math" w:hAnsi="Cambria Math" w:cstheme="minorHAnsi"/>
-                  </w:rPr>
-                  <m:t>4</m:t>
+                  <m:t>≥4</m:t>
                 </m:r>
               </m:oMath>
             </m:oMathPara>
@@ -16928,8 +17000,226 @@
       <w:pPr>
         <w:rPr>
           <w:rFonts w:asciiTheme="minorHAnsi" w:hAnsiTheme="minorHAnsi" w:cstheme="minorHAnsi"/>
-        </w:rPr>
-      </w:pPr>
+          <w:lang w:val="en-US"/>
+        </w:rPr>
+      </w:pPr>
+      <w:r>
+        <w:rPr>
+          <w:rFonts w:asciiTheme="minorHAnsi" w:hAnsiTheme="minorHAnsi" w:cstheme="minorHAnsi"/>
+        </w:rPr>
+        <w:t>I když je výše uvedená distribuce odvozena od konkrétního stromu</w:t>
+      </w:r>
+      <w:r>
+        <w:rPr>
+          <w:rFonts w:asciiTheme="minorHAnsi" w:hAnsiTheme="minorHAnsi" w:cstheme="minorHAnsi"/>
+        </w:rPr>
+        <w:t xml:space="preserve"> </w:t>
+      </w:r>
+      <w:r>
+        <w:rPr>
+          <w:rFonts w:asciiTheme="minorHAnsi" w:hAnsiTheme="minorHAnsi" w:cstheme="minorHAnsi"/>
+          <w:lang w:val="en-US"/>
+        </w:rPr>
+        <w:t>(</w:t>
+      </w:r>
+      <w:r>
+        <w:rPr>
+          <w:rFonts w:asciiTheme="minorHAnsi" w:hAnsiTheme="minorHAnsi" w:cstheme="minorHAnsi"/>
+        </w:rPr>
+        <w:t>stromu 2 v tabulce 1</w:t>
+      </w:r>
+      <w:r>
+        <w:rPr>
+          <w:rFonts w:asciiTheme="minorHAnsi" w:hAnsiTheme="minorHAnsi" w:cstheme="minorHAnsi"/>
+          <w:lang w:val="en-US"/>
+        </w:rPr>
+        <w:t>)</w:t>
+      </w:r>
+      <w:r>
+        <w:rPr>
+          <w:rFonts w:asciiTheme="minorHAnsi" w:hAnsiTheme="minorHAnsi" w:cstheme="minorHAnsi"/>
+        </w:rPr>
+        <w:t>, lze</w:t>
+      </w:r>
+      <w:r>
+        <w:rPr>
+          <w:rFonts w:asciiTheme="minorHAnsi" w:hAnsiTheme="minorHAnsi" w:cstheme="minorHAnsi"/>
+        </w:rPr>
+        <w:t xml:space="preserve"> s její pomocí relativně přesně modelovat všeobecné výsledky LNK algoritmu, jelikož distribuce uzlů mezi stromy jednotlivých petic se od sebe řádově liší v desetinách až nízkých jednotkách procent</w:t>
+      </w:r>
+      <w:r>
+        <w:rPr>
+          <w:rFonts w:asciiTheme="minorHAnsi" w:hAnsiTheme="minorHAnsi" w:cstheme="minorHAnsi"/>
+          <w:lang w:val="en-US"/>
+        </w:rPr>
+        <w:t>. [1, 28]</w:t>
+      </w:r>
+    </w:p>
+    <w:p>
+      <w:pPr>
+        <w:rPr>
+          <w:rFonts w:asciiTheme="minorHAnsi" w:hAnsiTheme="minorHAnsi" w:cstheme="minorHAnsi"/>
+          <w:lang w:val="en-US"/>
+        </w:rPr>
+      </w:pPr>
+    </w:p>
+    <w:p>
+      <w:pPr>
+        <w:rPr>
+          <w:rFonts w:asciiTheme="minorHAnsi" w:hAnsiTheme="minorHAnsi" w:cstheme="minorHAnsi"/>
+        </w:rPr>
+      </w:pPr>
+      <w:r>
+        <w:rPr>
+          <w:rFonts w:asciiTheme="minorHAnsi" w:hAnsiTheme="minorHAnsi" w:cstheme="minorHAnsi"/>
+        </w:rPr>
+        <w:t xml:space="preserve">Autoři nasimulovali celkem 10 000 stromů pomocí Galton-Watsonova modelu, kde jako vstupní parametr použili distribuci </w:t>
+      </w:r>
+      <w:r>
+        <w:rPr>
+          <w:rFonts w:asciiTheme="minorHAnsi" w:hAnsiTheme="minorHAnsi" w:cstheme="minorHAnsi"/>
+        </w:rPr>
+        <w:t>potomků</w:t>
+      </w:r>
+      <w:r>
+        <w:rPr>
+          <w:rFonts w:asciiTheme="minorHAnsi" w:hAnsiTheme="minorHAnsi" w:cstheme="minorHAnsi"/>
+        </w:rPr>
+        <w:t xml:space="preserve"> v tabulce 2</w:t>
+      </w:r>
+      <w:r>
+        <w:rPr>
+          <w:rFonts w:asciiTheme="minorHAnsi" w:hAnsiTheme="minorHAnsi" w:cstheme="minorHAnsi"/>
+        </w:rPr>
+        <w:t xml:space="preserve">. Maximální limit počtu generací ponechali bez omezení, jelikož pravděpodobnost </w:t>
+      </w:r>
+      <m:oMath>
+        <m:r>
+          <w:rPr>
+            <w:rFonts w:ascii="Cambria Math" w:hAnsi="Cambria Math" w:cstheme="minorHAnsi"/>
+          </w:rPr>
+          <m:t>p</m:t>
+        </m:r>
+        <m:d>
+          <m:dPr>
+            <m:ctrlPr>
+              <w:rPr>
+                <w:rFonts w:ascii="Cambria Math" w:hAnsi="Cambria Math" w:cstheme="minorHAnsi"/>
+                <w:i/>
+              </w:rPr>
+            </m:ctrlPr>
+          </m:dPr>
+          <m:e>
+            <m:r>
+              <w:rPr>
+                <w:rFonts w:ascii="Cambria Math" w:hAnsi="Cambria Math" w:cstheme="minorHAnsi"/>
+              </w:rPr>
+              <m:t>0</m:t>
+            </m:r>
+          </m:e>
+        </m:d>
+        <m:r>
+          <w:rPr>
+            <w:rFonts w:ascii="Cambria Math" w:hAnsi="Cambria Math" w:cstheme="minorHAnsi"/>
+          </w:rPr>
+          <m:t>=0.0246</m:t>
+        </m:r>
+      </m:oMath>
+      <w:r>
+        <w:rPr>
+          <w:rFonts w:asciiTheme="minorHAnsi" w:hAnsiTheme="minorHAnsi" w:cstheme="minorHAnsi"/>
+        </w:rPr>
+        <w:t xml:space="preserve">, což zajišťuje, že generování stromu nebude probíhat nekonečně </w:t>
+      </w:r>
+      <w:r>
+        <w:rPr>
+          <w:rFonts w:asciiTheme="minorHAnsi" w:hAnsiTheme="minorHAnsi" w:cstheme="minorHAnsi"/>
+        </w:rPr>
+        <w:lastRenderedPageBreak/>
+        <w:t>dlouho.</w:t>
+      </w:r>
+    </w:p>
+    <w:p>
+      <w:pPr>
+        <w:rPr>
+          <w:rFonts w:asciiTheme="minorHAnsi" w:hAnsiTheme="minorHAnsi" w:cstheme="minorHAnsi"/>
+        </w:rPr>
+      </w:pPr>
+    </w:p>
+    <w:p>
+      <w:pPr>
+        <w:rPr>
+          <w:rFonts w:asciiTheme="minorHAnsi" w:hAnsiTheme="minorHAnsi" w:cstheme="minorHAnsi"/>
+          <w:lang w:val="en-US"/>
+        </w:rPr>
+      </w:pPr>
+      <w:r>
+        <w:rPr>
+          <w:rFonts w:asciiTheme="minorHAnsi" w:hAnsiTheme="minorHAnsi" w:cstheme="minorHAnsi"/>
+        </w:rPr>
+        <w:t xml:space="preserve">Z těchto 10 000 vygenerovaných stromů jich </w:t>
+      </w:r>
+      <w:r>
+        <w:rPr>
+          <w:rFonts w:asciiTheme="minorHAnsi" w:hAnsiTheme="minorHAnsi" w:cstheme="minorHAnsi"/>
+        </w:rPr>
+        <w:t>pouze 654 mělo více než 2442 uzlů a pouze 110 z nich mělo počet uzlů v rozmezí 2442 až 3250.</w:t>
+      </w:r>
+      <w:r>
+        <w:rPr>
+          <w:rFonts w:asciiTheme="minorHAnsi" w:hAnsiTheme="minorHAnsi" w:cstheme="minorHAnsi"/>
+        </w:rPr>
+        <w:t xml:space="preserve"> </w:t>
+      </w:r>
+      <w:r>
+        <w:rPr>
+          <w:rFonts w:asciiTheme="minorHAnsi" w:hAnsiTheme="minorHAnsi" w:cstheme="minorHAnsi"/>
+        </w:rPr>
+        <w:t>Tyto hodnoty odpovídají velikosti stromů rekonstruovaných z petice na podporu veřejnoprávního vysílání uvedené v tabulce 1. Tyto výsledk</w:t>
+      </w:r>
+      <w:r>
+        <w:rPr>
+          <w:rFonts w:asciiTheme="minorHAnsi" w:hAnsiTheme="minorHAnsi" w:cstheme="minorHAnsi"/>
+        </w:rPr>
+        <w:t>y</w:t>
+      </w:r>
+      <w:r>
+        <w:rPr>
+          <w:rFonts w:asciiTheme="minorHAnsi" w:hAnsiTheme="minorHAnsi" w:cstheme="minorHAnsi"/>
+        </w:rPr>
+        <w:t xml:space="preserve"> poukazují na významný fakt, většina petic</w:t>
+      </w:r>
+      <w:r>
+        <w:rPr>
+          <w:rFonts w:asciiTheme="minorHAnsi" w:hAnsiTheme="minorHAnsi" w:cstheme="minorHAnsi"/>
+        </w:rPr>
+        <w:t xml:space="preserve"> či všeobecně řetězových emailů se nedostane k velkému počtu uživatelů.</w:t>
+      </w:r>
+      <w:r>
+        <w:rPr>
+          <w:rFonts w:asciiTheme="minorHAnsi" w:hAnsiTheme="minorHAnsi" w:cstheme="minorHAnsi"/>
+        </w:rPr>
+        <w:t xml:space="preserve"> </w:t>
+      </w:r>
+      <w:r>
+        <w:rPr>
+          <w:rFonts w:asciiTheme="minorHAnsi" w:hAnsiTheme="minorHAnsi" w:cstheme="minorHAnsi"/>
+          <w:lang w:val="en-US"/>
+        </w:rPr>
+        <w:t>[4]</w:t>
+      </w:r>
+      <w:r>
+        <w:rPr>
+          <w:rFonts w:asciiTheme="minorHAnsi" w:hAnsiTheme="minorHAnsi" w:cstheme="minorHAnsi"/>
+        </w:rPr>
+        <w:t xml:space="preserve"> </w:t>
+      </w:r>
+      <w:r>
+        <w:rPr>
+          <w:rFonts w:asciiTheme="minorHAnsi" w:hAnsiTheme="minorHAnsi" w:cstheme="minorHAnsi"/>
+        </w:rPr>
+        <w:t xml:space="preserve"> </w:t>
+      </w:r>
     </w:p>
     <w:p>
       <w:pPr>
@@ -16950,155 +17240,22 @@
           <w:rFonts w:asciiTheme="minorHAnsi" w:hAnsiTheme="minorHAnsi" w:cstheme="minorHAnsi"/>
           <w:color w:val="FF0000"/>
         </w:rPr>
-        <w:t>Opakované běhy s výše uvedenou distribucí, také dobře vizualizují skutečnost, že rozšíření e-mailu velkému množství příjemců není nemožné, ale je velmi málo pravděpodobné. Většina běhů skončí s malým počtem uzlů, před dosažením limitu počtu generací, pokud je tento limit přibližně nastaven alespoň okolo hodnoty 100.</w:t>
-      </w:r>
-    </w:p>
-    <w:p>
-      <w:pPr>
-        <w:rPr>
-          <w:rFonts w:asciiTheme="minorHAnsi" w:hAnsiTheme="minorHAnsi" w:cstheme="minorHAnsi"/>
-        </w:rPr>
-      </w:pPr>
-    </w:p>
-    <w:p>
-      <w:pPr>
-        <w:rPr>
-          <w:rFonts w:asciiTheme="minorHAnsi" w:hAnsiTheme="minorHAnsi" w:cstheme="minorHAnsi"/>
-        </w:rPr>
-      </w:pPr>
-      <w:r>
-        <w:rPr>
-          <w:rFonts w:asciiTheme="minorHAnsi" w:hAnsiTheme="minorHAnsi" w:cstheme="minorHAnsi"/>
-        </w:rPr>
-        <w:lastRenderedPageBreak/>
-        <w:t>Výše uvedená distribuce však nemusí plně zachycovat fenomén super-šiřitelů, kteří mívají řádově až stovky odeslaných emailů a jsou často původními tvůrci obsahu. I když je potřeba mít na paměti, že LNK model, se zabývá pouze viditelnou podmnožinou šiřitelů, je velmi nepravděpodobné, že by tato podmnožina byla zredukována na maximálně 3 potomky startovního uzlu, který je v tomto případě zároveň uzlem centrálním.</w:t>
-      </w:r>
-    </w:p>
-    <w:p>
-      <w:pPr>
-        <w:rPr>
-          <w:rFonts w:asciiTheme="minorHAnsi" w:hAnsiTheme="minorHAnsi" w:cstheme="minorHAnsi"/>
-        </w:rPr>
-      </w:pPr>
-    </w:p>
-    <w:p>
-      <w:pPr>
-        <w:rPr>
-          <w:rFonts w:asciiTheme="minorHAnsi" w:hAnsiTheme="minorHAnsi" w:cstheme="minorHAnsi"/>
-        </w:rPr>
-      </w:pPr>
-      <w:r>
-        <w:rPr>
-          <w:rFonts w:asciiTheme="minorHAnsi" w:hAnsiTheme="minorHAnsi" w:cstheme="minorHAnsi"/>
-        </w:rPr>
-        <w:t>Toto nastavení by mohlo indikovat, že obě zkoumané petice v LNK modelu jsou vzácným případem řetězového emailu s velkým dosahem, který se rozšířil spontánně, bez umělého startovního impulsu super-šiřitele.</w:t>
-      </w:r>
-    </w:p>
-    <w:p>
-      <w:pPr>
-        <w:rPr>
-          <w:rFonts w:asciiTheme="minorHAnsi" w:hAnsiTheme="minorHAnsi" w:cstheme="minorHAnsi"/>
-        </w:rPr>
-      </w:pPr>
-    </w:p>
-    <w:p>
-      <w:pPr>
-        <w:rPr>
-          <w:rFonts w:asciiTheme="minorHAnsi" w:hAnsiTheme="minorHAnsi" w:cstheme="minorHAnsi"/>
-        </w:rPr>
-      </w:pPr>
-      <w:r>
-        <w:rPr>
-          <w:rFonts w:asciiTheme="minorHAnsi" w:hAnsiTheme="minorHAnsi" w:cstheme="minorHAnsi"/>
-          <w:color w:val="C9211E"/>
-        </w:rPr>
-        <w:t>Tento model jsem se rozhodl implementovat,</w:t>
-      </w:r>
-      <w:r>
-        <w:rPr>
-          <w:rFonts w:asciiTheme="minorHAnsi" w:hAnsiTheme="minorHAnsi" w:cstheme="minorHAnsi"/>
-        </w:rPr>
-        <w:t xml:space="preserve"> i když jej asi nelze považovat za plnohodnotnou simulaci šíření řetězových emailů. Nabízí však zajímavou perspektivu a je schopen věrohodně napodobit výsledky původního LNK modelu. Jeho výhodou je také nízká výpočetní náročnost, díky které je možné získat velké množství referenčních dat.</w:t>
-      </w:r>
-    </w:p>
-    <w:p>
-      <w:pPr>
-        <w:rPr>
-          <w:rFonts w:asciiTheme="minorHAnsi" w:hAnsiTheme="minorHAnsi" w:cstheme="minorHAnsi"/>
-        </w:rPr>
-      </w:pPr>
-      <w:r>
-        <w:rPr>
-          <w:rFonts w:asciiTheme="minorHAnsi" w:hAnsiTheme="minorHAnsi" w:cstheme="minorHAnsi"/>
-        </w:rPr>
-        <w:t xml:space="preserve">  </w:t>
-      </w:r>
-    </w:p>
-    <w:p>
-      <w:pPr>
-        <w:rPr>
-          <w:rFonts w:asciiTheme="minorHAnsi" w:hAnsiTheme="minorHAnsi" w:cstheme="minorHAnsi"/>
-        </w:rPr>
-      </w:pPr>
-    </w:p>
-    <w:p>
-      <w:pPr>
-        <w:rPr>
-          <w:rFonts w:asciiTheme="minorHAnsi" w:hAnsiTheme="minorHAnsi" w:cstheme="minorHAnsi"/>
-        </w:rPr>
-      </w:pPr>
-    </w:p>
-    <w:p>
-      <w:pPr>
-        <w:rPr>
-          <w:rFonts w:asciiTheme="minorHAnsi" w:hAnsiTheme="minorHAnsi" w:cstheme="minorHAnsi"/>
-        </w:rPr>
-      </w:pPr>
-      <w:r>
-        <w:rPr>
-          <w:rFonts w:asciiTheme="minorHAnsi" w:hAnsiTheme="minorHAnsi" w:cstheme="minorHAnsi"/>
-        </w:rPr>
-        <w:t xml:space="preserve">  </w:t>
-      </w:r>
-    </w:p>
-    <w:p>
-      <w:pPr>
-        <w:rPr>
-          <w:rFonts w:asciiTheme="minorHAnsi" w:hAnsiTheme="minorHAnsi" w:cstheme="minorHAnsi"/>
-          <w:b/>
-          <w:bCs/>
-          <w:sz w:val="28"/>
-          <w:szCs w:val="28"/>
-        </w:rPr>
-      </w:pPr>
-    </w:p>
-    <w:p>
-      <w:pPr>
-        <w:rPr>
-          <w:rFonts w:asciiTheme="minorHAnsi" w:hAnsiTheme="minorHAnsi" w:cstheme="minorHAnsi"/>
-        </w:rPr>
-      </w:pPr>
-    </w:p>
-    <w:p>
-      <w:pPr>
-        <w:rPr>
-          <w:rFonts w:asciiTheme="minorHAnsi" w:hAnsiTheme="minorHAnsi" w:cstheme="minorHAnsi"/>
-        </w:rPr>
-      </w:pPr>
-    </w:p>
-    <w:p>
-      <w:pPr>
-        <w:rPr>
-          <w:rFonts w:asciiTheme="minorHAnsi" w:hAnsiTheme="minorHAnsi" w:cstheme="minorHAnsi"/>
-        </w:rPr>
-      </w:pPr>
-    </w:p>
-    <w:p>
-      <w:pPr>
-        <w:rPr>
-          <w:rFonts w:asciiTheme="minorHAnsi" w:hAnsiTheme="minorHAnsi" w:cstheme="minorHAnsi"/>
-        </w:rPr>
-      </w:pPr>
+        <w:t>Tento model jsem se implementova</w:t>
+      </w:r>
+      <w:r>
+        <w:rPr>
+          <w:rFonts w:asciiTheme="minorHAnsi" w:hAnsiTheme="minorHAnsi" w:cstheme="minorHAnsi"/>
+          <w:color w:val="FF0000"/>
+        </w:rPr>
+        <w:t>l</w:t>
+      </w:r>
+      <w:r>
+        <w:rPr>
+          <w:rFonts w:asciiTheme="minorHAnsi" w:hAnsiTheme="minorHAnsi" w:cstheme="minorHAnsi"/>
+          <w:color w:val="FF0000"/>
+        </w:rPr>
+        <w:t xml:space="preserve">, i když jej nelze považovat za plnohodnotnou simulaci šíření řetězových emailů. Nabízí však zajímavou perspektivu a je schopen věrohodně napodobit výsledky LNK modelu. </w:t>
+      </w:r>
     </w:p>
     <w:p>
       <w:pPr>
@@ -17401,93 +17558,87 @@
         <w:rPr>
           <w:rFonts w:asciiTheme="minorHAnsi" w:hAnsiTheme="minorHAnsi" w:cstheme="minorHAnsi"/>
         </w:rPr>
-        <w:t xml:space="preserve">Jména uživatelů byla anonymizována, ale všechna ostatní data, která uživatelé dobrovolně zveřejnili, včetně věku, byla zachována. Uzel reprezentuje uživatelský profil, hrana pak reprezentuje vztah </w:t>
-      </w:r>
+        <w:t xml:space="preserve">Jména uživatelů byla anonymizována, ale všechna ostatní data, která uživatelé dobrovolně zveřejnili, včetně věku, byla zachována. Uzel reprezentuje uživatelský profil, hrana pak reprezentuje vztah “přátelství” mezi profily, podobný vztah mezi uživateli používá například síť Facebook. </w:t>
+      </w:r>
+    </w:p>
+    <w:p>
+      <w:pPr>
+        <w:rPr>
+          <w:rFonts w:asciiTheme="minorHAnsi" w:hAnsiTheme="minorHAnsi" w:cstheme="minorHAnsi"/>
+        </w:rPr>
+      </w:pPr>
+    </w:p>
+    <w:p>
+      <w:pPr>
+        <w:rPr>
+          <w:rFonts w:asciiTheme="minorHAnsi" w:hAnsiTheme="minorHAnsi" w:cstheme="minorHAnsi"/>
+        </w:rPr>
+      </w:pPr>
+      <w:r>
+        <w:rPr>
+          <w:rFonts w:asciiTheme="minorHAnsi" w:hAnsiTheme="minorHAnsi" w:cstheme="minorHAnsi"/>
+        </w:rPr>
+        <w:t>Pro potřebu Relatability modelu založeném na věku, bylo potřeba doplnit věk pro všechny uživatelské profily, jelikož ne všichni tuto informaci zveřejnili. Věk jsem dopočítával jako průměr věku všech přátel, kteří tuto informaci zveřejnili, jelikož lze předpokládat, že lidé preferují komunikaci ve své věkové skupině.</w:t>
+      </w:r>
+    </w:p>
+    <w:p>
+      <w:pPr>
+        <w:rPr>
+          <w:rFonts w:asciiTheme="minorHAnsi" w:hAnsiTheme="minorHAnsi" w:cstheme="minorHAnsi"/>
+        </w:rPr>
+      </w:pPr>
+    </w:p>
+    <w:p>
+      <w:pPr>
+        <w:rPr>
+          <w:rFonts w:asciiTheme="minorHAnsi" w:hAnsiTheme="minorHAnsi" w:cstheme="minorHAnsi"/>
+        </w:rPr>
+      </w:pPr>
+      <w:r>
+        <w:rPr>
+          <w:rFonts w:asciiTheme="minorHAnsi" w:hAnsiTheme="minorHAnsi" w:cstheme="minorHAnsi"/>
+        </w:rPr>
+        <w:t>Kvůli obrovské velikosti sítě jsem vytvořil také několik podmnožin. Vytvořil jsem algoritmus, který ze sítě náhodně vybral jeden uzel a postupně prošel všechny jeho sousedy a přidal je do nového grafu, toto se opakovalo pro všechny nově přidané uzly, dokud počet uzlů v grafu nepřekročil předem danou vstupní hodnotu.</w:t>
+      </w:r>
+    </w:p>
+    <w:p>
+      <w:pPr>
+        <w:rPr>
+          <w:rFonts w:asciiTheme="minorHAnsi" w:hAnsiTheme="minorHAnsi" w:cstheme="minorHAnsi"/>
+        </w:rPr>
+      </w:pPr>
+    </w:p>
+    <w:p>
+      <w:pPr>
+        <w:rPr>
+          <w:rFonts w:asciiTheme="minorHAnsi" w:hAnsiTheme="minorHAnsi" w:cstheme="minorHAnsi"/>
+        </w:rPr>
+      </w:pPr>
+      <w:r>
+        <w:rPr>
+          <w:rFonts w:asciiTheme="minorHAnsi" w:hAnsiTheme="minorHAnsi" w:cstheme="minorHAnsi"/>
+        </w:rPr>
+        <w:t xml:space="preserve">Barabási-Albert síť jsem vygeneroval pomocí knihovní funkce Python modulu networkx. </w:t>
+      </w:r>
+    </w:p>
+    <w:p>
+      <w:pPr>
+        <w:rPr>
+          <w:rFonts w:asciiTheme="minorHAnsi" w:hAnsiTheme="minorHAnsi" w:cstheme="minorHAnsi"/>
+        </w:rPr>
+      </w:pPr>
+    </w:p>
+    <w:p>
+      <w:pPr>
+        <w:rPr>
+          <w:rFonts w:asciiTheme="minorHAnsi" w:hAnsiTheme="minorHAnsi" w:cstheme="minorHAnsi"/>
+        </w:rPr>
+      </w:pPr>
       <w:r>
         <w:rPr>
           <w:rFonts w:asciiTheme="minorHAnsi" w:hAnsiTheme="minorHAnsi" w:cstheme="minorHAnsi"/>
         </w:rPr>
         <w:lastRenderedPageBreak/>
-        <w:t xml:space="preserve">“přátelství” mezi profily, podobný vztah mezi uživateli používá například síť Facebook. </w:t>
-      </w:r>
-    </w:p>
-    <w:p>
-      <w:pPr>
-        <w:rPr>
-          <w:rFonts w:asciiTheme="minorHAnsi" w:hAnsiTheme="minorHAnsi" w:cstheme="minorHAnsi"/>
-        </w:rPr>
-      </w:pPr>
-    </w:p>
-    <w:p>
-      <w:pPr>
-        <w:rPr>
-          <w:rFonts w:asciiTheme="minorHAnsi" w:hAnsiTheme="minorHAnsi" w:cstheme="minorHAnsi"/>
-        </w:rPr>
-      </w:pPr>
-      <w:r>
-        <w:rPr>
-          <w:rFonts w:asciiTheme="minorHAnsi" w:hAnsiTheme="minorHAnsi" w:cstheme="minorHAnsi"/>
-        </w:rPr>
-        <w:t>Pro potřebu Relatability modelu založeném na věku, bylo potřeba doplnit věk pro všechny uživatelské profily, jelikož ne všichni tuto informaci zveřejnili. Věk jsem dopočítával jako průměr věku všech přátel, kteří tuto informaci zveřejnili, jelikož lze předpokládat, že lidé preferují komunikaci ve své věkové skupině.</w:t>
-      </w:r>
-    </w:p>
-    <w:p>
-      <w:pPr>
-        <w:rPr>
-          <w:rFonts w:asciiTheme="minorHAnsi" w:hAnsiTheme="minorHAnsi" w:cstheme="minorHAnsi"/>
-        </w:rPr>
-      </w:pPr>
-    </w:p>
-    <w:p>
-      <w:pPr>
-        <w:rPr>
-          <w:rFonts w:asciiTheme="minorHAnsi" w:hAnsiTheme="minorHAnsi" w:cstheme="minorHAnsi"/>
-        </w:rPr>
-      </w:pPr>
-      <w:r>
-        <w:rPr>
-          <w:rFonts w:asciiTheme="minorHAnsi" w:hAnsiTheme="minorHAnsi" w:cstheme="minorHAnsi"/>
-        </w:rPr>
-        <w:t>Kvůli obrovské velikosti sítě jsem vytvořil také několik podmnožin. Vytvořil jsem algoritmus, který ze sítě náhodně vybral jeden uzel a postupně prošel všechny jeho sousedy a přidal je do nového grafu, toto se opakovalo pro všechny nově přidané uzly, dokud počet uzlů v grafu nepřekročil předem danou vstupní hodnotu.</w:t>
-      </w:r>
-    </w:p>
-    <w:p>
-      <w:pPr>
-        <w:rPr>
-          <w:rFonts w:asciiTheme="minorHAnsi" w:hAnsiTheme="minorHAnsi" w:cstheme="minorHAnsi"/>
-        </w:rPr>
-      </w:pPr>
-    </w:p>
-    <w:p>
-      <w:pPr>
-        <w:rPr>
-          <w:rFonts w:asciiTheme="minorHAnsi" w:hAnsiTheme="minorHAnsi" w:cstheme="minorHAnsi"/>
-        </w:rPr>
-      </w:pPr>
-      <w:r>
-        <w:rPr>
-          <w:rFonts w:asciiTheme="minorHAnsi" w:hAnsiTheme="minorHAnsi" w:cstheme="minorHAnsi"/>
-        </w:rPr>
-        <w:t xml:space="preserve">Barabási-Albert síť jsem vygeneroval pomocí knihovní funkce Python modulu networkx. </w:t>
-      </w:r>
-    </w:p>
-    <w:p>
-      <w:pPr>
-        <w:rPr>
-          <w:rFonts w:asciiTheme="minorHAnsi" w:hAnsiTheme="minorHAnsi" w:cstheme="minorHAnsi"/>
-        </w:rPr>
-      </w:pPr>
-    </w:p>
-    <w:p>
-      <w:pPr>
-        <w:rPr>
-          <w:rFonts w:asciiTheme="minorHAnsi" w:hAnsiTheme="minorHAnsi" w:cstheme="minorHAnsi"/>
-        </w:rPr>
-      </w:pPr>
-      <w:r>
-        <w:rPr>
-          <w:rFonts w:asciiTheme="minorHAnsi" w:hAnsiTheme="minorHAnsi" w:cstheme="minorHAnsi"/>
-        </w:rPr>
         <w:t xml:space="preserve">Všechny reálné sítě byly reprezentovány jako seznam hran, kde každá hrana byla reprezentována jako dva uzly, mezi kterými se nachází, tyto seznamy jsem načetl, zrekonstruoval z nich síť a vyexportoval je do formátu gexf. Takto vyexportované grafy jsem načetl do aplikace Gephi. Pomocí této aplikace jsem nastavil pozici x a y pro každý uzel, pro potřeby vizualizace. Následně jsem data vyexportoval v json formátu a nahrál je do své aplikace. Tato vyexportovaná data jsou součástí přílohy této práce.      </w:t>
       </w:r>
     </w:p>
@@ -17711,14 +17862,7 @@
         <w:rPr>
           <w:rFonts w:asciiTheme="minorHAnsi" w:eastAsiaTheme="minorEastAsia" w:hAnsiTheme="minorHAnsi" w:cstheme="minorHAnsi"/>
         </w:rPr>
-        <w:t xml:space="preserve">, pravděpodobnost zveřejnění emailu. Jednou ze zajímavých vlastností tohoto modelu, je fakt, že nesimuluje absolutní dosah zprávy, ale pouze její pozorovatelnou část. Hodnoty jsem ponechal v podobném rozsahu, tedy 0.20 až 0.25. Tento rozsah se může zdát na první pohled nepřirozeně vysoký. U petice se dá předpokládat, že se ji lidé primárně snaží šířit z dobré vůle, jelikož upřímně věří jejímu obsahu, a proto ji zveřejňují. U motivace zveřejnění řetězového emailu záleží na jeho obsahu, ale trendy poslední doby, alespoň v České republice ukazují, že obsah řetězových emailů </w:t>
-      </w:r>
-      <w:r>
-        <w:rPr>
-          <w:rFonts w:asciiTheme="minorHAnsi" w:eastAsiaTheme="minorEastAsia" w:hAnsiTheme="minorHAnsi" w:cstheme="minorHAnsi"/>
-        </w:rPr>
-        <w:lastRenderedPageBreak/>
-        <w:t xml:space="preserve">často útočí na emoce a šíří nepravdivou politickou propagandu cizích států. </w:t>
+        <w:t xml:space="preserve">, pravděpodobnost zveřejnění emailu. Jednou ze zajímavých vlastností tohoto modelu, je fakt, že nesimuluje absolutní dosah zprávy, ale pouze její pozorovatelnou část. Hodnoty jsem ponechal v podobném rozsahu, tedy 0.20 až 0.25. Tento rozsah se může zdát na první pohled nepřirozeně vysoký. U petice se dá předpokládat, že se ji lidé primárně snaží šířit z dobré vůle, jelikož upřímně věří jejímu obsahu, a proto ji zveřejňují. U motivace zveřejnění řetězového emailu záleží na jeho obsahu, ale trendy poslední doby, alespoň v České republice ukazují, že obsah řetězových emailů často útočí na emoce a šíří nepravdivou politickou propagandu cizích států. </w:t>
       </w:r>
       <w:r>
         <w:rPr>
@@ -17827,7 +17971,14 @@
         <w:rPr>
           <w:rFonts w:asciiTheme="minorHAnsi" w:eastAsiaTheme="minorEastAsia" w:hAnsiTheme="minorHAnsi" w:cstheme="minorHAnsi"/>
         </w:rPr>
-        <w:t xml:space="preserve"> probíhá velmi podobně jako v originálním modelu, podle stejné distribuční funkce. Jediným rozdílem je, že čas neplyne kontinuálně, ale ve velmi malých diskrétních krocích, které toto plynutí simulují. Tento implementační přístup, při zvolení dostatečně malých kroků, zásadně neovlivňuje celkové výsledky modelu. Tyto malé kroky minimalizují pravděpodobnost aktivace dvou uzlů ve stejný čas, což je důležité pro vytváření dlouhých emailových řetězců.</w:t>
+        <w:t xml:space="preserve"> probíhá velmi podobně jako v originálním modelu, podle stejné distribuční funkce. Jediným rozdílem je, že čas neplyne kontinuálně, ale ve velmi malých diskrétních krocích, které toto plynutí simulují. Tento implementační přístup, při zvolení dostatečně malých kroků, zásadně neovlivňuje celkové výsledky modelu. Tyto malé kroky minimalizují </w:t>
+      </w:r>
+      <w:r>
+        <w:rPr>
+          <w:rFonts w:asciiTheme="minorHAnsi" w:eastAsiaTheme="minorEastAsia" w:hAnsiTheme="minorHAnsi" w:cstheme="minorHAnsi"/>
+        </w:rPr>
+        <w:lastRenderedPageBreak/>
+        <w:t>pravděpodobnost aktivace dvou uzlů ve stejný čas, což je důležité pro vytváření dlouhých emailových řetězců.</w:t>
       </w:r>
     </w:p>
     <w:p>
@@ -19272,7 +19423,7 @@
             <w:sz w:val="22"/>
             <w:szCs w:val="22"/>
           </w:rPr>
-          <w:t>https://doi.org/10.1073/pnas.1000</w:t>
+          <w:t>https://doi.org/10.1073/pnas.1</w:t>
         </w:r>
         <w:r>
           <w:rPr>
@@ -19281,7 +19432,7 @@
             <w:sz w:val="22"/>
             <w:szCs w:val="22"/>
           </w:rPr>
-          <w:t>8</w:t>
+          <w:t>0</w:t>
         </w:r>
         <w:r>
           <w:rPr>
@@ -19290,7 +19441,7 @@
             <w:sz w:val="22"/>
             <w:szCs w:val="22"/>
           </w:rPr>
-          <w:t>14107</w:t>
+          <w:t>00814107</w:t>
         </w:r>
       </w:hyperlink>
       <w:r>
@@ -22857,7 +23008,25 @@
                 <w:color w:val="FF0000"/>
                 <w:w w:val="99"/>
               </w:rPr>
-              <w:t xml:space="preserve"> Integration ...................................................................................................................</w:t>
+              <w:t xml:space="preserve"> </w:t>
+            </w:r>
+            <w:proofErr w:type="spellStart"/>
+            <w:r>
+              <w:rPr>
+                <w:rFonts w:eastAsia="Cambria" w:cs="Cambria"/>
+                <w:color w:val="FF0000"/>
+                <w:w w:val="99"/>
+              </w:rPr>
+              <w:t>Integration</w:t>
+            </w:r>
+            <w:proofErr w:type="spellEnd"/>
+            <w:r>
+              <w:rPr>
+                <w:rFonts w:eastAsia="Cambria" w:cs="Cambria"/>
+                <w:color w:val="FF0000"/>
+                <w:w w:val="99"/>
+              </w:rPr>
+              <w:t xml:space="preserve"> ...................................................................................................................</w:t>
             </w:r>
           </w:p>
         </w:tc>

</xml_diff>

<commit_message>
thesis backup, gw stats, rumour spread in time evolution
</commit_message>
<xml_diff>
--- a/Modelování šíření řetězových emailů V2.docx
+++ b/Modelování šíření řetězových emailů V2.docx
@@ -9036,9 +9036,16 @@
       <w:r>
         <w:rPr>
           <w:rFonts w:asciiTheme="minorHAnsi" w:hAnsiTheme="minorHAnsi" w:cstheme="minorHAnsi"/>
-          <w:color w:val="FF0000"/>
-        </w:rPr>
-        <w:t>definuje toto označení nemusí být pevně definovaný</w:t>
+          <w:color w:val="000000" w:themeColor="text1"/>
+        </w:rPr>
+        <w:t>definuje toto označení nemusí být pevně d</w:t>
+      </w:r>
+      <w:r>
+        <w:rPr>
+          <w:rFonts w:asciiTheme="minorHAnsi" w:hAnsiTheme="minorHAnsi" w:cstheme="minorHAnsi"/>
+          <w:color w:val="000000" w:themeColor="text1"/>
+        </w:rPr>
+        <w:t>aný</w:t>
       </w:r>
       <w:r>
         <w:rPr>
@@ -9056,7 +9063,7 @@
         <w:rPr>
           <w:rFonts w:asciiTheme="minorHAnsi" w:hAnsiTheme="minorHAnsi" w:cstheme="minorHAnsi"/>
         </w:rPr>
-        <w:t>4</w:t>
+        <w:t>20</w:t>
       </w:r>
       <w:r>
         <w:rPr>
@@ -9423,10 +9430,9 @@
         <w:rPr>
           <w:noProof/>
         </w:rPr>
-        <w:lastRenderedPageBreak/>
         <w:drawing>
-          <wp:inline distT="0" distB="0" distL="0" distR="0" wp14:anchorId="44F92362" wp14:editId="24CF4FBA">
-            <wp:extent cx="5731510" cy="2228850"/>
+          <wp:inline distT="0" distB="0" distL="0" distR="0" wp14:anchorId="44F92362" wp14:editId="204EE444">
+            <wp:extent cx="4727271" cy="1838325"/>
             <wp:effectExtent l="0" t="0" r="0" b="0"/>
             <wp:docPr id="17" name="Image2" descr="Obsah obrázku diagram, Barevnost, design&#10;&#10;Popis byl vytvořen automaticky"/>
             <wp:cNvGraphicFramePr>
@@ -9450,7 +9456,7 @@
                   <pic:spPr bwMode="auto">
                     <a:xfrm>
                       <a:off x="0" y="0"/>
-                      <a:ext cx="5731510" cy="2228850"/>
+                      <a:ext cx="4734665" cy="1841200"/>
                     </a:xfrm>
                     <a:prstGeom prst="rect">
                       <a:avLst/>
@@ -9484,6 +9490,7 @@
           <w:sz w:val="24"/>
           <w:szCs w:val="24"/>
         </w:rPr>
+        <w:lastRenderedPageBreak/>
         <w:t>kvalita obr</w:t>
       </w:r>
     </w:p>
@@ -10028,7 +10035,6 @@
         <w:pStyle w:val="Nadpis1"/>
       </w:pPr>
       <w:r>
-        <w:lastRenderedPageBreak/>
         <w:t>Modely šíření řetězových emailů</w:t>
       </w:r>
     </w:p>
@@ -10387,13 +10393,7 @@
         <w:rPr>
           <w:rFonts w:asciiTheme="minorHAnsi" w:hAnsiTheme="minorHAnsi" w:cstheme="minorHAnsi"/>
         </w:rPr>
-        <w:t xml:space="preserve"> č</w:t>
-      </w:r>
-      <w:r>
-        <w:rPr>
-          <w:rFonts w:asciiTheme="minorHAnsi" w:hAnsiTheme="minorHAnsi" w:cstheme="minorHAnsi"/>
-        </w:rPr>
-        <w:t>lenové skupin</w:t>
+        <w:t xml:space="preserve"> členové skupin</w:t>
       </w:r>
       <w:r>
         <w:rPr>
@@ -10776,31 +10776,7 @@
         <w:rPr>
           <w:rFonts w:asciiTheme="minorHAnsi" w:hAnsiTheme="minorHAnsi" w:cstheme="minorHAnsi"/>
         </w:rPr>
-        <w:t>V </w:t>
-      </w:r>
-      <w:r>
-        <w:rPr>
-          <w:rFonts w:asciiTheme="minorHAnsi" w:hAnsiTheme="minorHAnsi" w:cstheme="minorHAnsi"/>
-        </w:rPr>
-        <w:t>Maki</w:t>
-      </w:r>
-      <w:r>
-        <w:rPr>
-          <w:rFonts w:asciiTheme="minorHAnsi" w:hAnsiTheme="minorHAnsi" w:cstheme="minorHAnsi"/>
-        </w:rPr>
-        <w:t xml:space="preserve"> – </w:t>
-      </w:r>
-      <w:r>
-        <w:rPr>
-          <w:rFonts w:asciiTheme="minorHAnsi" w:hAnsiTheme="minorHAnsi" w:cstheme="minorHAnsi"/>
-        </w:rPr>
-        <w:t>Thompson</w:t>
-      </w:r>
-      <w:r>
-        <w:rPr>
-          <w:rFonts w:asciiTheme="minorHAnsi" w:hAnsiTheme="minorHAnsi" w:cstheme="minorHAnsi"/>
-        </w:rPr>
-        <w:t xml:space="preserve"> modelu mění členové skupin své zařazení podle následujících pravidel</w:t>
+        <w:t>V Maki – Thompson modelu mění členové skupin své zařazení podle následujících pravidel</w:t>
       </w:r>
       <w:r>
         <w:rPr>
@@ -11138,7 +11114,19 @@
         <w:rPr>
           <w:rFonts w:asciiTheme="minorHAnsi" w:hAnsiTheme="minorHAnsi" w:cstheme="minorHAnsi"/>
         </w:rPr>
-        <w:t xml:space="preserve"> modelu, protože bere v potaz odesílatele a příjemce fámy.</w:t>
+        <w:t xml:space="preserve"> modelu, protože </w:t>
+      </w:r>
+      <w:r>
+        <w:rPr>
+          <w:rFonts w:asciiTheme="minorHAnsi" w:hAnsiTheme="minorHAnsi" w:cstheme="minorHAnsi"/>
+        </w:rPr>
+        <w:t>od sebe rozlišuje</w:t>
+      </w:r>
+      <w:r>
+        <w:rPr>
+          <w:rFonts w:asciiTheme="minorHAnsi" w:hAnsiTheme="minorHAnsi" w:cstheme="minorHAnsi"/>
+        </w:rPr>
+        <w:t xml:space="preserve"> odesílatele a příjemce fámy.</w:t>
       </w:r>
     </w:p>
     <w:p>
@@ -11254,32 +11242,17 @@
         <w:rPr>
           <w:rFonts w:asciiTheme="minorHAnsi" w:hAnsiTheme="minorHAnsi" w:cstheme="minorHAnsi"/>
         </w:rPr>
-        <w:t xml:space="preserve"> popsat všeobecný model šíření fám pomocí rozšíření výše popsaných základních modelů a interaktivních Markovovo řetězců, kde pravděpodobnost změny stavu uzlu závisí také na stavu sousedních uzlů. Typy stavů jsou převzaté z výše zmíněných základních modelů. Zavedli také mechanismus zapomínaní, tedy když se neznalý dostane do styku s informací, ale zapomene ji, dále ji nešíří, přeskočí stav šiřitele a rovnou se z něj stane potlačovatel.</w:t>
-      </w:r>
-    </w:p>
-    <w:p>
-      <w:pPr>
-        <w:rPr>
-          <w:rFonts w:asciiTheme="minorHAnsi" w:hAnsiTheme="minorHAnsi" w:cstheme="minorHAnsi"/>
-        </w:rPr>
-      </w:pPr>
-    </w:p>
-    <w:p>
-      <w:pPr>
-        <w:rPr>
-          <w:rFonts w:asciiTheme="minorHAnsi" w:hAnsiTheme="minorHAnsi" w:cstheme="minorHAnsi"/>
-        </w:rPr>
-      </w:pPr>
-      <w:r>
-        <w:rPr>
-          <w:rFonts w:asciiTheme="minorHAnsi" w:hAnsiTheme="minorHAnsi" w:cstheme="minorHAnsi"/>
-        </w:rPr>
-        <w:t>Pomocí</w:t>
-      </w:r>
-      <w:r>
-        <w:rPr>
-          <w:rFonts w:asciiTheme="minorHAnsi" w:hAnsiTheme="minorHAnsi" w:cstheme="minorHAnsi"/>
-          <w:color w:val="C9211E"/>
+        <w:t xml:space="preserve"> popsat všeobecný model šíření fám pomocí rozšíření výše popsaných základních modelů</w:t>
+      </w:r>
+      <w:r>
+        <w:rPr>
+          <w:rFonts w:asciiTheme="minorHAnsi" w:hAnsiTheme="minorHAnsi" w:cstheme="minorHAnsi"/>
+        </w:rPr>
+        <w:t>.</w:t>
+      </w:r>
+      <w:r>
+        <w:rPr>
+          <w:rFonts w:asciiTheme="minorHAnsi" w:hAnsiTheme="minorHAnsi" w:cstheme="minorHAnsi"/>
         </w:rPr>
         <w:t xml:space="preserve"> </w:t>
       </w:r>
@@ -11287,29 +11260,84 @@
         <w:rPr>
           <w:rFonts w:asciiTheme="minorHAnsi" w:hAnsiTheme="minorHAnsi" w:cstheme="minorHAnsi"/>
         </w:rPr>
-        <w:t>aplikac</w:t>
-      </w:r>
-      <w:r>
-        <w:rPr>
-          <w:rFonts w:asciiTheme="minorHAnsi" w:hAnsiTheme="minorHAnsi" w:cstheme="minorHAnsi"/>
+        <w:t>Zavedli mechanismus spontánního zastavení šíření fámy</w:t>
+      </w:r>
+      <w:r>
+        <w:rPr>
+          <w:rFonts w:asciiTheme="minorHAnsi" w:hAnsiTheme="minorHAnsi" w:cstheme="minorHAnsi"/>
+        </w:rPr>
+        <w:t>,</w:t>
+      </w:r>
+      <w:r>
+        <w:rPr>
+          <w:rFonts w:asciiTheme="minorHAnsi" w:hAnsiTheme="minorHAnsi" w:cstheme="minorHAnsi"/>
+        </w:rPr>
+        <w:t xml:space="preserve"> který simuluje fakt, že </w:t>
+      </w:r>
+      <w:r>
+        <w:rPr>
+          <w:rFonts w:asciiTheme="minorHAnsi" w:hAnsiTheme="minorHAnsi" w:cstheme="minorHAnsi"/>
+        </w:rPr>
+        <w:t>šiřitel</w:t>
+      </w:r>
+      <w:r>
+        <w:rPr>
+          <w:rFonts w:asciiTheme="minorHAnsi" w:hAnsiTheme="minorHAnsi" w:cstheme="minorHAnsi"/>
+        </w:rPr>
+        <w:t xml:space="preserve"> může fámu zapomenout anebo sám od sebe ztratí zájem ji šířit bez potřeby kontaktu s někým jiným.</w:t>
+      </w:r>
+    </w:p>
+    <w:p>
+      <w:pPr>
+        <w:rPr>
+          <w:rFonts w:asciiTheme="minorHAnsi" w:hAnsiTheme="minorHAnsi" w:cstheme="minorHAnsi"/>
+        </w:rPr>
+      </w:pPr>
+      <w:r>
+        <w:rPr>
+          <w:rFonts w:asciiTheme="minorHAnsi" w:hAnsiTheme="minorHAnsi" w:cstheme="minorHAnsi"/>
+        </w:rPr>
+        <w:t xml:space="preserve"> </w:t>
+      </w:r>
+    </w:p>
+    <w:p>
+      <w:pPr>
+        <w:rPr>
+          <w:rFonts w:asciiTheme="minorHAnsi" w:hAnsiTheme="minorHAnsi" w:cstheme="minorHAnsi"/>
+        </w:rPr>
+      </w:pPr>
+      <w:r>
+        <w:rPr>
+          <w:rFonts w:asciiTheme="minorHAnsi" w:hAnsiTheme="minorHAnsi" w:cstheme="minorHAnsi"/>
+          <w:color w:val="FF0000"/>
+        </w:rPr>
+        <w:t>Pomocí aplikac</w:t>
+      </w:r>
+      <w:r>
+        <w:rPr>
+          <w:rFonts w:asciiTheme="minorHAnsi" w:hAnsiTheme="minorHAnsi" w:cstheme="minorHAnsi"/>
+          <w:color w:val="FF0000"/>
         </w:rPr>
         <w:t>e</w:t>
       </w:r>
       <w:r>
         <w:rPr>
           <w:rFonts w:asciiTheme="minorHAnsi" w:hAnsiTheme="minorHAnsi" w:cstheme="minorHAnsi"/>
+          <w:color w:val="FF0000"/>
         </w:rPr>
         <w:t xml:space="preserve"> těchto řetězců na</w:t>
       </w:r>
       <w:r>
         <w:rPr>
           <w:rFonts w:asciiTheme="minorHAnsi" w:hAnsiTheme="minorHAnsi" w:cstheme="minorHAnsi"/>
+          <w:color w:val="FF0000"/>
         </w:rPr>
         <w:t xml:space="preserve"> sítě s malým počtem uzlů </w:t>
       </w:r>
       <w:r>
         <w:rPr>
           <w:rFonts w:asciiTheme="minorHAnsi" w:hAnsiTheme="minorHAnsi" w:cstheme="minorHAnsi"/>
+          <w:color w:val="FF0000"/>
         </w:rPr>
         <w:t xml:space="preserve">autoři odvodili sadu rovnic, které popisují průměrné změny stavu každého uzlu pro velké sítě. Tyto rovnice pak aplikovali na různé typy sítí, například náhodnou síť a bez-škálovou síť s exponentem </w:t>
       </w:r>
@@ -11317,6 +11345,7 @@
         <m:r>
           <w:rPr>
             <w:rFonts w:ascii="Cambria Math" w:hAnsi="Cambria Math"/>
+            <w:color w:val="FF0000"/>
           </w:rPr>
           <m:t>γ=3</m:t>
         </m:r>
@@ -11324,14 +11353,37 @@
       <w:r>
         <w:rPr>
           <w:rFonts w:asciiTheme="minorHAnsi" w:hAnsiTheme="minorHAnsi" w:cstheme="minorHAnsi"/>
-        </w:rPr>
-        <w:t xml:space="preserve">. Jelikož distribuce uzlů náhodné sítě se řídí </w:t>
-      </w:r>
-      <w:r>
-        <w:rPr>
-          <w:rFonts w:asciiTheme="minorHAnsi" w:hAnsiTheme="minorHAnsi" w:cstheme="minorHAnsi"/>
-        </w:rPr>
-        <w:t>Poissonovo</w:t>
+          <w:color w:val="FF0000"/>
+        </w:rPr>
+        <w:t xml:space="preserve">. Jelikož distribuce uzlů náhodné sítě se řídí Poissonovo </w:t>
+      </w:r>
+      <w:r>
+        <w:rPr>
+          <w:rFonts w:asciiTheme="minorHAnsi" w:hAnsiTheme="minorHAnsi" w:cstheme="minorHAnsi"/>
+          <w:color w:val="FF0000"/>
+        </w:rPr>
+        <w:t>rozdělením,</w:t>
+      </w:r>
+      <w:r>
+        <w:rPr>
+          <w:rFonts w:asciiTheme="minorHAnsi" w:hAnsiTheme="minorHAnsi" w:cstheme="minorHAnsi"/>
+          <w:color w:val="FF0000"/>
+        </w:rPr>
+        <w:t xml:space="preserve"> a ne </w:t>
+      </w:r>
+      <w:r>
+        <w:rPr>
+          <w:rFonts w:asciiTheme="minorHAnsi" w:hAnsiTheme="minorHAnsi" w:cstheme="minorHAnsi"/>
+          <w:color w:val="FF0000"/>
+        </w:rPr>
+        <w:t>mocninným zákonem</w:t>
+      </w:r>
+      <w:r>
+        <w:rPr>
+          <w:rFonts w:asciiTheme="minorHAnsi" w:hAnsiTheme="minorHAnsi" w:cstheme="minorHAnsi"/>
+          <w:color w:val="FF0000"/>
+        </w:rPr>
+        <w:t>, nemá tak velké centrální uzly. [15] Tato vlastnost způsobuje, že náhodné sítě jsou mnohem méně náchylné na šíření nemocí i fám, což zmiňují i sami autoři studie.</w:t>
       </w:r>
       <w:r>
         <w:rPr>
@@ -11339,37 +11391,6 @@
         </w:rPr>
         <w:t xml:space="preserve"> </w:t>
       </w:r>
-      <w:r>
-        <w:rPr>
-          <w:rFonts w:asciiTheme="minorHAnsi" w:hAnsiTheme="minorHAnsi" w:cstheme="minorHAnsi"/>
-        </w:rPr>
-        <w:t>rozdělením,</w:t>
-      </w:r>
-      <w:r>
-        <w:rPr>
-          <w:rFonts w:asciiTheme="minorHAnsi" w:hAnsiTheme="minorHAnsi" w:cstheme="minorHAnsi"/>
-        </w:rPr>
-        <w:t xml:space="preserve"> a ne </w:t>
-      </w:r>
-      <w:r>
-        <w:rPr>
-          <w:rFonts w:asciiTheme="minorHAnsi" w:hAnsiTheme="minorHAnsi" w:cstheme="minorHAnsi"/>
-        </w:rPr>
-        <w:t>mocninným zákonem</w:t>
-      </w:r>
-      <w:r>
-        <w:rPr>
-          <w:rFonts w:asciiTheme="minorHAnsi" w:hAnsiTheme="minorHAnsi" w:cstheme="minorHAnsi"/>
-        </w:rPr>
-        <w:t xml:space="preserve">, nemá tak velké centrální uzly. [15] Tato vlastnost způsobuje, že náhodné sítě jsou mnohem méně náchylné na šíření nemocí i fám, což zmiňují i sami autoři </w:t>
-      </w:r>
-      <w:r>
-        <w:rPr>
-          <w:rFonts w:asciiTheme="minorHAnsi" w:hAnsiTheme="minorHAnsi" w:cstheme="minorHAnsi"/>
-        </w:rPr>
-        <w:lastRenderedPageBreak/>
-        <w:t xml:space="preserve">studie. </w:t>
-      </w:r>
     </w:p>
     <w:p>
       <w:pPr>
@@ -11394,7 +11415,20 @@
         <w:rPr>
           <w:rFonts w:asciiTheme="minorHAnsi" w:hAnsiTheme="minorHAnsi" w:cstheme="minorHAnsi"/>
         </w:rPr>
-        <w:t xml:space="preserve">Model se zaměřuje spíše na všeobecné šíření informací v síti než konkrétně na řetězové emaily, ale díky tomu, že bere v potaz strukturu sítě, po které se šíří, tak by bylo pomocí něj možné aproximovat i propagaci řetězového emailu. Tento model nabízí opět čistě matematický pohled, který nebere v potaz osobní vztahy mezi odesílatelem a příjemcem. </w:t>
+        <w:t xml:space="preserve">Model se zaměřuje spíše na všeobecné šíření informací v síti než konkrétně na řetězové emaily, </w:t>
+      </w:r>
+      <w:r>
+        <w:rPr>
+          <w:rFonts w:asciiTheme="minorHAnsi" w:hAnsiTheme="minorHAnsi" w:cstheme="minorHAnsi"/>
+          <w:color w:val="FF0000"/>
+        </w:rPr>
+        <w:t>ale díky tomu, že bere v potaz strukturu sítě, po které se šíří, tak by bylo pomocí něj možné aproximovat i propagaci řetězového emailu</w:t>
+      </w:r>
+      <w:r>
+        <w:rPr>
+          <w:rFonts w:asciiTheme="minorHAnsi" w:hAnsiTheme="minorHAnsi" w:cstheme="minorHAnsi"/>
+        </w:rPr>
+        <w:t xml:space="preserve">. Tento model nabízí opět čistě matematický pohled, který nebere v potaz osobní vztahy mezi odesílatelem a příjemcem. </w:t>
       </w:r>
       <w:r>
         <w:rPr>
@@ -11675,6 +11709,7 @@
         <w:rPr>
           <w:rFonts w:asciiTheme="minorHAnsi" w:hAnsiTheme="minorHAnsi" w:cstheme="minorHAnsi"/>
         </w:rPr>
+        <w:lastRenderedPageBreak/>
         <w:t>Data sesbír</w:t>
       </w:r>
       <w:r>
@@ -12944,18 +12979,7 @@
           <w:sz w:val="22"/>
           <w:szCs w:val="22"/>
         </w:rPr>
-        <w:t xml:space="preserve"> již byl </w:t>
-      </w:r>
-      <w:r>
-        <w:rPr>
-          <w:rFonts w:cstheme="minorHAnsi"/>
-          <w:b w:val="0"/>
-          <w:bCs/>
-          <w:sz w:val="22"/>
-          <w:szCs w:val="22"/>
-        </w:rPr>
-        <w:lastRenderedPageBreak/>
-        <w:t xml:space="preserve">přiřazen identifikátor </w:t>
+        <w:t xml:space="preserve"> již byl přiřazen identifikátor </w:t>
       </w:r>
       <m:oMath>
         <m:r>
@@ -13443,6 +13467,7 @@
         <w:rPr>
           <w:rFonts w:asciiTheme="minorHAnsi" w:hAnsiTheme="minorHAnsi" w:cstheme="minorHAnsi"/>
         </w:rPr>
+        <w:lastRenderedPageBreak/>
         <w:t>Strom rekonstruovaný z protiválečné petice měl 18 119 uzlů</w:t>
       </w:r>
       <w:r>
@@ -14219,19 +14244,34 @@
           <w:rFonts w:asciiTheme="minorHAnsi" w:hAnsiTheme="minorHAnsi" w:cstheme="minorHAnsi"/>
         </w:rPr>
       </w:pPr>
+    </w:p>
+    <w:p>
+      <w:pPr>
+        <w:widowControl/>
+        <w:rPr>
+          <w:rFonts w:asciiTheme="minorHAnsi" w:hAnsiTheme="minorHAnsi" w:cstheme="minorHAnsi"/>
+        </w:rPr>
+      </w:pPr>
+    </w:p>
+    <w:p>
+      <w:pPr>
+        <w:widowControl/>
+        <w:rPr>
+          <w:rFonts w:asciiTheme="minorHAnsi" w:hAnsiTheme="minorHAnsi" w:cstheme="minorHAnsi"/>
+        </w:rPr>
+      </w:pPr>
       <w:r>
         <w:rPr>
           <w:noProof/>
         </w:rPr>
-        <w:lastRenderedPageBreak/>
         <w:drawing>
-          <wp:anchor distT="0" distB="0" distL="114300" distR="114300" simplePos="0" relativeHeight="251658240" behindDoc="1" locked="0" layoutInCell="1" allowOverlap="1" wp14:anchorId="1AC81074" wp14:editId="1FC7F9F9">
+          <wp:anchor distT="0" distB="0" distL="114300" distR="114300" simplePos="0" relativeHeight="251658240" behindDoc="1" locked="0" layoutInCell="1" allowOverlap="1" wp14:anchorId="1AC81074" wp14:editId="699D0331">
             <wp:simplePos x="0" y="0"/>
-            <wp:positionH relativeFrom="margin">
-              <wp:posOffset>1141730</wp:posOffset>
+            <wp:positionH relativeFrom="page">
+              <wp:align>center</wp:align>
             </wp:positionH>
             <wp:positionV relativeFrom="paragraph">
-              <wp:posOffset>-478155</wp:posOffset>
+              <wp:posOffset>-875665</wp:posOffset>
             </wp:positionV>
             <wp:extent cx="3743325" cy="9182100"/>
             <wp:effectExtent l="0" t="0" r="9525" b="0"/>
@@ -14280,22 +14320,6 @@
           </wp:anchor>
         </w:drawing>
       </w:r>
-    </w:p>
-    <w:p>
-      <w:pPr>
-        <w:widowControl/>
-        <w:rPr>
-          <w:rFonts w:asciiTheme="minorHAnsi" w:hAnsiTheme="minorHAnsi" w:cstheme="minorHAnsi"/>
-        </w:rPr>
-      </w:pPr>
-    </w:p>
-    <w:p>
-      <w:pPr>
-        <w:widowControl/>
-        <w:rPr>
-          <w:rFonts w:asciiTheme="minorHAnsi" w:hAnsiTheme="minorHAnsi" w:cstheme="minorHAnsi"/>
-        </w:rPr>
-      </w:pPr>
     </w:p>
     <w:p>
       <w:pPr>
@@ -19823,23 +19847,7 @@
             <w:rFonts w:asciiTheme="minorHAnsi" w:eastAsia="Times New Roman" w:hAnsiTheme="minorHAnsi" w:cstheme="minorHAnsi"/>
             <w:lang w:eastAsia="cs-CZ"/>
           </w:rPr>
-          <w:t>http://snap.stanford.edu</w:t>
-        </w:r>
-        <w:r>
-          <w:rPr>
-            <w:rStyle w:val="Hypertextovodkaz"/>
-            <w:rFonts w:asciiTheme="minorHAnsi" w:eastAsia="Times New Roman" w:hAnsiTheme="minorHAnsi" w:cstheme="minorHAnsi"/>
-            <w:lang w:eastAsia="cs-CZ"/>
-          </w:rPr>
-          <w:t>/</w:t>
-        </w:r>
-        <w:r>
-          <w:rPr>
-            <w:rStyle w:val="Hypertextovodkaz"/>
-            <w:rFonts w:asciiTheme="minorHAnsi" w:eastAsia="Times New Roman" w:hAnsiTheme="minorHAnsi" w:cstheme="minorHAnsi"/>
-            <w:lang w:eastAsia="cs-CZ"/>
-          </w:rPr>
-          <w:t>data/email-EuAll.html</w:t>
+          <w:t>http://snap.stanford.edu/data/email-EuAll.html</w:t>
         </w:r>
       </w:hyperlink>
     </w:p>
@@ -20912,7 +20920,21 @@
             <w:rStyle w:val="Hypertextovodkaz"/>
             <w:rFonts w:asciiTheme="minorHAnsi" w:hAnsiTheme="minorHAnsi" w:cstheme="minorHAnsi"/>
           </w:rPr>
-          <w:t>https://doi.org/10.1016/j.physa.2006.07.017</w:t>
+          <w:t>https://doi.org/10.1016</w:t>
+        </w:r>
+        <w:r>
+          <w:rPr>
+            <w:rStyle w:val="Hypertextovodkaz"/>
+            <w:rFonts w:asciiTheme="minorHAnsi" w:hAnsiTheme="minorHAnsi" w:cstheme="minorHAnsi"/>
+          </w:rPr>
+          <w:t>/</w:t>
+        </w:r>
+        <w:r>
+          <w:rPr>
+            <w:rStyle w:val="Hypertextovodkaz"/>
+            <w:rFonts w:asciiTheme="minorHAnsi" w:hAnsiTheme="minorHAnsi" w:cstheme="minorHAnsi"/>
+          </w:rPr>
+          <w:t>j.physa.2006.07.017</w:t>
         </w:r>
       </w:hyperlink>
     </w:p>
@@ -23938,25 +23960,7 @@
                 <w:color w:val="FF0000"/>
                 <w:w w:val="99"/>
               </w:rPr>
-              <w:t xml:space="preserve"> </w:t>
-            </w:r>
-            <w:proofErr w:type="spellStart"/>
-            <w:r>
-              <w:rPr>
-                <w:rFonts w:eastAsia="Cambria" w:cs="Cambria"/>
-                <w:color w:val="FF0000"/>
-                <w:w w:val="99"/>
-              </w:rPr>
-              <w:t>Integration</w:t>
-            </w:r>
-            <w:proofErr w:type="spellEnd"/>
-            <w:r>
-              <w:rPr>
-                <w:rFonts w:eastAsia="Cambria" w:cs="Cambria"/>
-                <w:color w:val="FF0000"/>
-                <w:w w:val="99"/>
-              </w:rPr>
-              <w:t xml:space="preserve"> ...................................................................................................................</w:t>
+              <w:t xml:space="preserve"> Integration ...................................................................................................................</w:t>
             </w:r>
           </w:p>
         </w:tc>

</xml_diff>